<commit_message>
cleaned up the basecase file - got rid of the markup notation
</commit_message>
<xml_diff>
--- a/Excel Word Stuff/P10_street covers example problem stat.docx
+++ b/Excel Word Stuff/P10_street covers example problem stat.docx
@@ -12,8 +12,6 @@
           <w:color w:val="385623" w:themeColor="accent6" w:themeShade="80"/>
         </w:rPr>
       </w:pPr>
-      <w:bookmarkStart w:id="0" w:name="_GoBack"/>
-      <w:bookmarkEnd w:id="0"/>
     </w:p>
     <w:p>
       <w:pPr>
@@ -146,7 +144,6 @@
         <w:ind w:hanging="180"/>
         <w:rPr>
           <w:b/>
-          <w:color w:val="FF0000"/>
           <w:sz w:val="24"/>
           <w:szCs w:val="24"/>
         </w:rPr>
@@ -154,7 +151,30 @@
       <w:r>
         <w:rPr>
           <w:b/>
-          <w:color w:val="FF0000"/>
+          <w:sz w:val="24"/>
+          <w:szCs w:val="24"/>
+        </w:rPr>
+        <w:t>y</w:t>
+      </w:r>
+      <w:r>
+        <w:rPr>
+          <w:b/>
+          <w:sz w:val="24"/>
+          <w:szCs w:val="24"/>
+        </w:rPr>
+        <w:t>==</w:t>
+      </w:r>
+      <w:r>
+        <w:rPr>
+          <w:b/>
+          <w:sz w:val="24"/>
+          <w:szCs w:val="24"/>
+        </w:rPr>
+        <w:t xml:space="preserve"> </w:t>
+      </w:r>
+      <w:r>
+        <w:rPr>
+          <w:b/>
           <w:sz w:val="24"/>
           <w:szCs w:val="24"/>
         </w:rPr>
@@ -164,7 +184,6 @@
       <w:r>
         <w:rPr>
           <w:b/>
-          <w:color w:val="FF0000"/>
           <w:sz w:val="24"/>
           <w:szCs w:val="24"/>
         </w:rPr>
@@ -173,7 +192,6 @@
       <w:r>
         <w:rPr>
           <w:b/>
-          <w:color w:val="FF0000"/>
           <w:sz w:val="24"/>
           <w:szCs w:val="24"/>
         </w:rPr>
@@ -182,7 +200,6 @@
       <w:r>
         <w:rPr>
           <w:b/>
-          <w:color w:val="FF0000"/>
           <w:sz w:val="24"/>
           <w:szCs w:val="24"/>
         </w:rPr>
@@ -192,7 +209,6 @@
       <w:r>
         <w:rPr>
           <w:b/>
-          <w:color w:val="FF0000"/>
           <w:sz w:val="24"/>
           <w:szCs w:val="24"/>
         </w:rPr>
@@ -201,12 +217,26 @@
       <w:r>
         <w:rPr>
           <w:b/>
-          <w:color w:val="FF0000"/>
           <w:sz w:val="24"/>
           <w:szCs w:val="24"/>
         </w:rPr>
         <w:t xml:space="preserve"> Index = 1</w:t>
       </w:r>
+      <w:r>
+        <w:rPr>
+          <w:b/>
+          <w:sz w:val="24"/>
+          <w:szCs w:val="24"/>
+        </w:rPr>
+        <w:t xml:space="preserve"> ==y</w:t>
+      </w:r>
+    </w:p>
+    <w:p>
+      <w:r>
+        <w:pict w14:anchorId="5EC45BAD">
+          <v:rect id="_x0000_i1026" style="width:0;height:1.5pt" o:hralign="center" o:hrstd="t" o:hr="t" fillcolor="#a0a0a0" stroked="f"/>
+        </w:pict>
+      </w:r>
     </w:p>
     <w:p>
       <w:pPr>
@@ -222,12 +252,8 @@
       <w:r>
         <w:t xml:space="preserve"> </w:t>
       </w:r>
-      <w:r>
-        <w:t xml:space="preserve"> </w:t>
-      </w:r>
-      <w:r>
-        <w:t xml:space="preserve"> </w:t>
-      </w:r>
+      <w:bookmarkStart w:id="0" w:name="_GoBack"/>
+      <w:bookmarkEnd w:id="0"/>
       <w:r>
         <w:t xml:space="preserve"> </w:t>
       </w:r>
@@ -401,12 +427,7 @@
       </w:pPr>
     </w:p>
     <w:sectPr>
-      <w:headerReference w:type="even" r:id="rId7"/>
-      <w:headerReference w:type="default" r:id="rId8"/>
-      <w:footerReference w:type="even" r:id="rId9"/>
-      <w:footerReference w:type="default" r:id="rId10"/>
-      <w:headerReference w:type="first" r:id="rId11"/>
-      <w:footerReference w:type="first" r:id="rId12"/>
+      <w:headerReference w:type="first" r:id="rId7"/>
       <w:pgSz w:w="12240" w:h="15840"/>
       <w:pgMar w:top="1440" w:right="1080" w:bottom="1440" w:left="1080" w:header="720" w:footer="720" w:gutter="0"/>
       <w:cols w:space="720"/>
@@ -442,36 +463,6 @@
 </w:endnotes>
 </file>
 
-<file path=word/footer1.xml><?xml version="1.0" encoding="utf-8"?>
-<w:ftr xmlns:wpc="http://schemas.microsoft.com/office/word/2010/wordprocessingCanvas" xmlns:cx="http://schemas.microsoft.com/office/drawing/2014/chartex" xmlns:cx1="http://schemas.microsoft.com/office/drawing/2015/9/8/chartex" xmlns:cx2="http://schemas.microsoft.com/office/drawing/2015/10/21/chartex" xmlns:cx3="http://schemas.microsoft.com/office/drawing/2016/5/9/chartex" xmlns:cx4="http://schemas.microsoft.com/office/drawing/2016/5/10/chartex" xmlns:cx5="http://schemas.microsoft.com/office/drawing/2016/5/11/chartex" xmlns:cx6="http://schemas.microsoft.com/office/drawing/2016/5/12/chartex" xmlns:cx7="http://schemas.microsoft.com/office/drawing/2016/5/13/chartex" xmlns:cx8="http://schemas.microsoft.com/office/drawing/2016/5/14/chartex" xmlns:mc="http://schemas.openxmlformats.org/markup-compatibility/2006" xmlns:aink="http://schemas.microsoft.com/office/drawing/2016/ink" xmlns:am3d="http://schemas.microsoft.com/office/drawing/2017/model3d" xmlns:o="urn:schemas-microsoft-com:office:office" xmlns:r="http://schemas.openxmlformats.org/officeDocument/2006/relationships" xmlns:m="http://schemas.openxmlformats.org/officeDocument/2006/math" xmlns:v="urn:schemas-microsoft-com:vml" xmlns:wp14="http://schemas.microsoft.com/office/word/2010/wordprocessingDrawing" xmlns:wp="http://schemas.openxmlformats.org/drawingml/2006/wordprocessingDrawing" xmlns:w10="urn:schemas-microsoft-com:office:word" xmlns:w="http://schemas.openxmlformats.org/wordprocessingml/2006/main" xmlns:w14="http://schemas.microsoft.com/office/word/2010/wordml" xmlns:w15="http://schemas.microsoft.com/office/word/2012/wordml" xmlns:w16cid="http://schemas.microsoft.com/office/word/2016/wordml/cid" xmlns:w16se="http://schemas.microsoft.com/office/word/2015/wordml/symex" xmlns:wpg="http://schemas.microsoft.com/office/word/2010/wordprocessingGroup" xmlns:wpi="http://schemas.microsoft.com/office/word/2010/wordprocessingInk" xmlns:wne="http://schemas.microsoft.com/office/word/2006/wordml" xmlns:wps="http://schemas.microsoft.com/office/word/2010/wordprocessingShape" mc:Ignorable="w14 w15 w16se w16cid wp14">
-  <w:p>
-    <w:pPr>
-      <w:pStyle w:val="Footer"/>
-    </w:pPr>
-  </w:p>
-</w:ftr>
-</file>
-
-<file path=word/footer2.xml><?xml version="1.0" encoding="utf-8"?>
-<w:ftr xmlns:wpc="http://schemas.microsoft.com/office/word/2010/wordprocessingCanvas" xmlns:cx="http://schemas.microsoft.com/office/drawing/2014/chartex" xmlns:cx1="http://schemas.microsoft.com/office/drawing/2015/9/8/chartex" xmlns:cx2="http://schemas.microsoft.com/office/drawing/2015/10/21/chartex" xmlns:cx3="http://schemas.microsoft.com/office/drawing/2016/5/9/chartex" xmlns:cx4="http://schemas.microsoft.com/office/drawing/2016/5/10/chartex" xmlns:cx5="http://schemas.microsoft.com/office/drawing/2016/5/11/chartex" xmlns:cx6="http://schemas.microsoft.com/office/drawing/2016/5/12/chartex" xmlns:cx7="http://schemas.microsoft.com/office/drawing/2016/5/13/chartex" xmlns:cx8="http://schemas.microsoft.com/office/drawing/2016/5/14/chartex" xmlns:mc="http://schemas.openxmlformats.org/markup-compatibility/2006" xmlns:aink="http://schemas.microsoft.com/office/drawing/2016/ink" xmlns:am3d="http://schemas.microsoft.com/office/drawing/2017/model3d" xmlns:o="urn:schemas-microsoft-com:office:office" xmlns:r="http://schemas.openxmlformats.org/officeDocument/2006/relationships" xmlns:m="http://schemas.openxmlformats.org/officeDocument/2006/math" xmlns:v="urn:schemas-microsoft-com:vml" xmlns:wp14="http://schemas.microsoft.com/office/word/2010/wordprocessingDrawing" xmlns:wp="http://schemas.openxmlformats.org/drawingml/2006/wordprocessingDrawing" xmlns:w10="urn:schemas-microsoft-com:office:word" xmlns:w="http://schemas.openxmlformats.org/wordprocessingml/2006/main" xmlns:w14="http://schemas.microsoft.com/office/word/2010/wordml" xmlns:w15="http://schemas.microsoft.com/office/word/2012/wordml" xmlns:w16cid="http://schemas.microsoft.com/office/word/2016/wordml/cid" xmlns:w16se="http://schemas.microsoft.com/office/word/2015/wordml/symex" xmlns:wpg="http://schemas.microsoft.com/office/word/2010/wordprocessingGroup" xmlns:wpi="http://schemas.microsoft.com/office/word/2010/wordprocessingInk" xmlns:wne="http://schemas.microsoft.com/office/word/2006/wordml" xmlns:wps="http://schemas.microsoft.com/office/word/2010/wordprocessingShape" mc:Ignorable="w14 w15 w16se w16cid wp14">
-  <w:p>
-    <w:pPr>
-      <w:pStyle w:val="Footer"/>
-    </w:pPr>
-  </w:p>
-</w:ftr>
-</file>
-
-<file path=word/footer3.xml><?xml version="1.0" encoding="utf-8"?>
-<w:ftr xmlns:wpc="http://schemas.microsoft.com/office/word/2010/wordprocessingCanvas" xmlns:cx="http://schemas.microsoft.com/office/drawing/2014/chartex" xmlns:cx1="http://schemas.microsoft.com/office/drawing/2015/9/8/chartex" xmlns:cx2="http://schemas.microsoft.com/office/drawing/2015/10/21/chartex" xmlns:cx3="http://schemas.microsoft.com/office/drawing/2016/5/9/chartex" xmlns:cx4="http://schemas.microsoft.com/office/drawing/2016/5/10/chartex" xmlns:cx5="http://schemas.microsoft.com/office/drawing/2016/5/11/chartex" xmlns:cx6="http://schemas.microsoft.com/office/drawing/2016/5/12/chartex" xmlns:cx7="http://schemas.microsoft.com/office/drawing/2016/5/13/chartex" xmlns:cx8="http://schemas.microsoft.com/office/drawing/2016/5/14/chartex" xmlns:mc="http://schemas.openxmlformats.org/markup-compatibility/2006" xmlns:aink="http://schemas.microsoft.com/office/drawing/2016/ink" xmlns:am3d="http://schemas.microsoft.com/office/drawing/2017/model3d" xmlns:o="urn:schemas-microsoft-com:office:office" xmlns:r="http://schemas.openxmlformats.org/officeDocument/2006/relationships" xmlns:m="http://schemas.openxmlformats.org/officeDocument/2006/math" xmlns:v="urn:schemas-microsoft-com:vml" xmlns:wp14="http://schemas.microsoft.com/office/word/2010/wordprocessingDrawing" xmlns:wp="http://schemas.openxmlformats.org/drawingml/2006/wordprocessingDrawing" xmlns:w10="urn:schemas-microsoft-com:office:word" xmlns:w="http://schemas.openxmlformats.org/wordprocessingml/2006/main" xmlns:w14="http://schemas.microsoft.com/office/word/2010/wordml" xmlns:w15="http://schemas.microsoft.com/office/word/2012/wordml" xmlns:w16cid="http://schemas.microsoft.com/office/word/2016/wordml/cid" xmlns:w16se="http://schemas.microsoft.com/office/word/2015/wordml/symex" xmlns:wpg="http://schemas.microsoft.com/office/word/2010/wordprocessingGroup" xmlns:wpi="http://schemas.microsoft.com/office/word/2010/wordprocessingInk" xmlns:wne="http://schemas.microsoft.com/office/word/2006/wordml" xmlns:wps="http://schemas.microsoft.com/office/word/2010/wordprocessingShape" mc:Ignorable="w14 w15 w16se w16cid wp14">
-  <w:p>
-    <w:pPr>
-      <w:pStyle w:val="Footer"/>
-    </w:pPr>
-  </w:p>
-</w:ftr>
-</file>
-
 <file path=word/footnotes.xml><?xml version="1.0" encoding="utf-8"?>
 <w:footnotes xmlns:wpc="http://schemas.microsoft.com/office/word/2010/wordprocessingCanvas" xmlns:cx="http://schemas.microsoft.com/office/drawing/2014/chartex" xmlns:cx1="http://schemas.microsoft.com/office/drawing/2015/9/8/chartex" xmlns:cx2="http://schemas.microsoft.com/office/drawing/2015/10/21/chartex" xmlns:cx3="http://schemas.microsoft.com/office/drawing/2016/5/9/chartex" xmlns:cx4="http://schemas.microsoft.com/office/drawing/2016/5/10/chartex" xmlns:cx5="http://schemas.microsoft.com/office/drawing/2016/5/11/chartex" xmlns:cx6="http://schemas.microsoft.com/office/drawing/2016/5/12/chartex" xmlns:cx7="http://schemas.microsoft.com/office/drawing/2016/5/13/chartex" xmlns:cx8="http://schemas.microsoft.com/office/drawing/2016/5/14/chartex" xmlns:mc="http://schemas.openxmlformats.org/markup-compatibility/2006" xmlns:aink="http://schemas.microsoft.com/office/drawing/2016/ink" xmlns:am3d="http://schemas.microsoft.com/office/drawing/2017/model3d" xmlns:o="urn:schemas-microsoft-com:office:office" xmlns:r="http://schemas.openxmlformats.org/officeDocument/2006/relationships" xmlns:m="http://schemas.openxmlformats.org/officeDocument/2006/math" xmlns:v="urn:schemas-microsoft-com:vml" xmlns:wp14="http://schemas.microsoft.com/office/word/2010/wordprocessingDrawing" xmlns:wp="http://schemas.openxmlformats.org/drawingml/2006/wordprocessingDrawing" xmlns:w10="urn:schemas-microsoft-com:office:word" xmlns:w="http://schemas.openxmlformats.org/wordprocessingml/2006/main" xmlns:w14="http://schemas.microsoft.com/office/word/2010/wordml" xmlns:w15="http://schemas.microsoft.com/office/word/2012/wordml" xmlns:w16cid="http://schemas.microsoft.com/office/word/2016/wordml/cid" xmlns:w16se="http://schemas.microsoft.com/office/word/2015/wordml/symex" xmlns:wpg="http://schemas.microsoft.com/office/word/2010/wordprocessingGroup" xmlns:wpi="http://schemas.microsoft.com/office/word/2010/wordprocessingInk" xmlns:wne="http://schemas.microsoft.com/office/word/2006/wordml" xmlns:wps="http://schemas.microsoft.com/office/word/2010/wordprocessingShape" mc:Ignorable="w14 w15 w16se w16cid wp14">
   <w:footnote w:type="separator" w:id="-1">
@@ -498,26 +489,6 @@
 </file>
 
 <file path=word/header1.xml><?xml version="1.0" encoding="utf-8"?>
-<w:hdr xmlns:wpc="http://schemas.microsoft.com/office/word/2010/wordprocessingCanvas" xmlns:cx="http://schemas.microsoft.com/office/drawing/2014/chartex" xmlns:cx1="http://schemas.microsoft.com/office/drawing/2015/9/8/chartex" xmlns:cx2="http://schemas.microsoft.com/office/drawing/2015/10/21/chartex" xmlns:cx3="http://schemas.microsoft.com/office/drawing/2016/5/9/chartex" xmlns:cx4="http://schemas.microsoft.com/office/drawing/2016/5/10/chartex" xmlns:cx5="http://schemas.microsoft.com/office/drawing/2016/5/11/chartex" xmlns:cx6="http://schemas.microsoft.com/office/drawing/2016/5/12/chartex" xmlns:cx7="http://schemas.microsoft.com/office/drawing/2016/5/13/chartex" xmlns:cx8="http://schemas.microsoft.com/office/drawing/2016/5/14/chartex" xmlns:mc="http://schemas.openxmlformats.org/markup-compatibility/2006" xmlns:aink="http://schemas.microsoft.com/office/drawing/2016/ink" xmlns:am3d="http://schemas.microsoft.com/office/drawing/2017/model3d" xmlns:o="urn:schemas-microsoft-com:office:office" xmlns:r="http://schemas.openxmlformats.org/officeDocument/2006/relationships" xmlns:m="http://schemas.openxmlformats.org/officeDocument/2006/math" xmlns:v="urn:schemas-microsoft-com:vml" xmlns:wp14="http://schemas.microsoft.com/office/word/2010/wordprocessingDrawing" xmlns:wp="http://schemas.openxmlformats.org/drawingml/2006/wordprocessingDrawing" xmlns:w10="urn:schemas-microsoft-com:office:word" xmlns:w="http://schemas.openxmlformats.org/wordprocessingml/2006/main" xmlns:w14="http://schemas.microsoft.com/office/word/2010/wordml" xmlns:w15="http://schemas.microsoft.com/office/word/2012/wordml" xmlns:w16cid="http://schemas.microsoft.com/office/word/2016/wordml/cid" xmlns:w16se="http://schemas.microsoft.com/office/word/2015/wordml/symex" xmlns:wpg="http://schemas.microsoft.com/office/word/2010/wordprocessingGroup" xmlns:wpi="http://schemas.microsoft.com/office/word/2010/wordprocessingInk" xmlns:wne="http://schemas.microsoft.com/office/word/2006/wordml" xmlns:wps="http://schemas.microsoft.com/office/word/2010/wordprocessingShape" mc:Ignorable="w14 w15 w16se w16cid wp14">
-  <w:p>
-    <w:pPr>
-      <w:pStyle w:val="Header"/>
-    </w:pPr>
-  </w:p>
-</w:hdr>
-</file>
-
-<file path=word/header2.xml><?xml version="1.0" encoding="utf-8"?>
-<w:hdr xmlns:wpc="http://schemas.microsoft.com/office/word/2010/wordprocessingCanvas" xmlns:cx="http://schemas.microsoft.com/office/drawing/2014/chartex" xmlns:cx1="http://schemas.microsoft.com/office/drawing/2015/9/8/chartex" xmlns:cx2="http://schemas.microsoft.com/office/drawing/2015/10/21/chartex" xmlns:cx3="http://schemas.microsoft.com/office/drawing/2016/5/9/chartex" xmlns:cx4="http://schemas.microsoft.com/office/drawing/2016/5/10/chartex" xmlns:cx5="http://schemas.microsoft.com/office/drawing/2016/5/11/chartex" xmlns:cx6="http://schemas.microsoft.com/office/drawing/2016/5/12/chartex" xmlns:cx7="http://schemas.microsoft.com/office/drawing/2016/5/13/chartex" xmlns:cx8="http://schemas.microsoft.com/office/drawing/2016/5/14/chartex" xmlns:mc="http://schemas.openxmlformats.org/markup-compatibility/2006" xmlns:aink="http://schemas.microsoft.com/office/drawing/2016/ink" xmlns:am3d="http://schemas.microsoft.com/office/drawing/2017/model3d" xmlns:o="urn:schemas-microsoft-com:office:office" xmlns:r="http://schemas.openxmlformats.org/officeDocument/2006/relationships" xmlns:m="http://schemas.openxmlformats.org/officeDocument/2006/math" xmlns:v="urn:schemas-microsoft-com:vml" xmlns:wp14="http://schemas.microsoft.com/office/word/2010/wordprocessingDrawing" xmlns:wp="http://schemas.openxmlformats.org/drawingml/2006/wordprocessingDrawing" xmlns:w10="urn:schemas-microsoft-com:office:word" xmlns:w="http://schemas.openxmlformats.org/wordprocessingml/2006/main" xmlns:w14="http://schemas.microsoft.com/office/word/2010/wordml" xmlns:w15="http://schemas.microsoft.com/office/word/2012/wordml" xmlns:w16cid="http://schemas.microsoft.com/office/word/2016/wordml/cid" xmlns:w16se="http://schemas.microsoft.com/office/word/2015/wordml/symex" xmlns:wpg="http://schemas.microsoft.com/office/word/2010/wordprocessingGroup" xmlns:wpi="http://schemas.microsoft.com/office/word/2010/wordprocessingInk" xmlns:wne="http://schemas.microsoft.com/office/word/2006/wordml" xmlns:wps="http://schemas.microsoft.com/office/word/2010/wordprocessingShape" mc:Ignorable="w14 w15 w16se w16cid wp14">
-  <w:p>
-    <w:pPr>
-      <w:pStyle w:val="Header"/>
-    </w:pPr>
-  </w:p>
-</w:hdr>
-</file>
-
-<file path=word/header3.xml><?xml version="1.0" encoding="utf-8"?>
 <w:hdr xmlns:wpc="http://schemas.microsoft.com/office/word/2010/wordprocessingCanvas" xmlns:cx="http://schemas.microsoft.com/office/drawing/2014/chartex" xmlns:cx1="http://schemas.microsoft.com/office/drawing/2015/9/8/chartex" xmlns:cx2="http://schemas.microsoft.com/office/drawing/2015/10/21/chartex" xmlns:cx3="http://schemas.microsoft.com/office/drawing/2016/5/9/chartex" xmlns:cx4="http://schemas.microsoft.com/office/drawing/2016/5/10/chartex" xmlns:cx5="http://schemas.microsoft.com/office/drawing/2016/5/11/chartex" xmlns:cx6="http://schemas.microsoft.com/office/drawing/2016/5/12/chartex" xmlns:cx7="http://schemas.microsoft.com/office/drawing/2016/5/13/chartex" xmlns:cx8="http://schemas.microsoft.com/office/drawing/2016/5/14/chartex" xmlns:mc="http://schemas.openxmlformats.org/markup-compatibility/2006" xmlns:aink="http://schemas.microsoft.com/office/drawing/2016/ink" xmlns:am3d="http://schemas.microsoft.com/office/drawing/2017/model3d" xmlns:o="urn:schemas-microsoft-com:office:office" xmlns:r="http://schemas.openxmlformats.org/officeDocument/2006/relationships" xmlns:m="http://schemas.openxmlformats.org/officeDocument/2006/math" xmlns:v="urn:schemas-microsoft-com:vml" xmlns:wp14="http://schemas.microsoft.com/office/word/2010/wordprocessingDrawing" xmlns:wp="http://schemas.openxmlformats.org/drawingml/2006/wordprocessingDrawing" xmlns:w10="urn:schemas-microsoft-com:office:word" xmlns:w="http://schemas.openxmlformats.org/wordprocessingml/2006/main" xmlns:w14="http://schemas.microsoft.com/office/word/2010/wordml" xmlns:w15="http://schemas.microsoft.com/office/word/2012/wordml" xmlns:w16cid="http://schemas.microsoft.com/office/word/2016/wordml/cid" xmlns:w16se="http://schemas.microsoft.com/office/word/2015/wordml/symex" xmlns:wpg="http://schemas.microsoft.com/office/word/2010/wordprocessingGroup" xmlns:wpi="http://schemas.microsoft.com/office/word/2010/wordprocessingInk" xmlns:wne="http://schemas.microsoft.com/office/word/2006/wordml" xmlns:wps="http://schemas.microsoft.com/office/word/2010/wordprocessingShape" mc:Ignorable="w14 w15 w16se w16cid wp14">
   <w:p>
     <w:pPr>
@@ -671,6 +642,18 @@
       <w:rPr>
         <w:rFonts w:ascii="Arial" w:hAnsi="Arial" w:cs="Arial"/>
       </w:rPr>
+      <w:t>x==</w:t>
+    </w:r>
+    <w:r>
+      <w:rPr>
+        <w:rFonts w:ascii="Arial" w:hAnsi="Arial" w:cs="Arial"/>
+      </w:rPr>
+      <w:t xml:space="preserve"> </w:t>
+    </w:r>
+    <w:r>
+      <w:rPr>
+        <w:rFonts w:ascii="Arial" w:hAnsi="Arial" w:cs="Arial"/>
+      </w:rPr>
       <w:t>Problem Number:</w:t>
     </w:r>
     <w:r>
@@ -798,13 +781,25 @@
       </w:rPr>
       <w:t xml:space="preserve"> Code ____-______________</w:t>
     </w:r>
+    <w:r>
+      <w:rPr>
+        <w:rFonts w:ascii="Arial" w:hAnsi="Arial" w:cs="Arial"/>
+      </w:rPr>
+      <w:t xml:space="preserve"> ==x</w:t>
+    </w:r>
   </w:p>
   <w:p>
     <w:r>
       <w:rPr>
         <w:rFonts w:ascii="Arial" w:hAnsi="Arial" w:cs="Arial"/>
       </w:rPr>
-      <w:t xml:space="preserve">h== </w:t>
+      <w:t>v</w:t>
+    </w:r>
+    <w:r>
+      <w:rPr>
+        <w:rFonts w:ascii="Arial" w:hAnsi="Arial" w:cs="Arial"/>
+      </w:rPr>
+      <w:t xml:space="preserve">== </w:t>
     </w:r>
     <w:r>
       <w:rPr>
@@ -989,7 +984,13 @@
       <w:rPr>
         <w:rFonts w:ascii="Arial" w:hAnsi="Arial" w:cs="Arial"/>
       </w:rPr>
-      <w:t xml:space="preserve"> ==h</w:t>
+      <w:t xml:space="preserve"> ==</w:t>
+    </w:r>
+    <w:r>
+      <w:rPr>
+        <w:rFonts w:ascii="Arial" w:hAnsi="Arial" w:cs="Arial"/>
+      </w:rPr>
+      <w:t>v</w:t>
     </w:r>
     <w:r>
       <w:pict w14:anchorId="61825BBC">
@@ -1772,7 +1773,7 @@
 </file>
 
 <file path=customXml/itemProps1.xml><?xml version="1.0" encoding="utf-8"?>
-<ds:datastoreItem xmlns:ds="http://schemas.openxmlformats.org/officeDocument/2006/customXml" ds:itemID="{C0A11F16-1D84-45C1-AD0F-44C6CC4CE04D}">
+<ds:datastoreItem xmlns:ds="http://schemas.openxmlformats.org/officeDocument/2006/customXml" ds:itemID="{E47E0603-BFCA-4C98-9933-74EE86EEE76F}">
   <ds:schemaRefs>
     <ds:schemaRef ds:uri="http://schemas.openxmlformats.org/officeDocument/2006/bibliography"/>
   </ds:schemaRefs>

</xml_diff>